<commit_message>
FE - Update import guide
</commit_message>
<xml_diff>
--- a/guides/KMZ import guide.docx
+++ b/guides/KMZ import guide.docx
@@ -1406,6 +1406,175 @@
           <w:szCs w:val="24"/>
           <w:lang w:val="ru-BY"/>
         </w:rPr>
+        <w:t xml:space="preserve"> (</w:t>
+      </w:r>
+      <w:proofErr w:type="spellStart"/>
+      <w:r>
+        <w:rPr>
+          <w:rFonts w:ascii="Roboto" w:hAnsi="Roboto"/>
+          <w:sz w:val="24"/>
+          <w:szCs w:val="24"/>
+          <w:lang w:val="ru-BY"/>
+        </w:rPr>
+        <w:t>on</w:t>
+      </w:r>
+      <w:proofErr w:type="spellEnd"/>
+      <w:r>
+        <w:rPr>
+          <w:rFonts w:ascii="Roboto" w:hAnsi="Roboto"/>
+          <w:sz w:val="24"/>
+          <w:szCs w:val="24"/>
+          <w:lang w:val="ru-BY"/>
+        </w:rPr>
+        <w:t xml:space="preserve"> </w:t>
+      </w:r>
+      <w:proofErr w:type="spellStart"/>
+      <w:r>
+        <w:rPr>
+          <w:rFonts w:ascii="Roboto" w:hAnsi="Roboto"/>
+          <w:sz w:val="24"/>
+          <w:szCs w:val="24"/>
+          <w:lang w:val="ru-BY"/>
+        </w:rPr>
+        <w:t>mobile</w:t>
+      </w:r>
+      <w:proofErr w:type="spellEnd"/>
+      <w:r>
+        <w:rPr>
+          <w:rFonts w:ascii="Roboto" w:hAnsi="Roboto"/>
+          <w:sz w:val="24"/>
+          <w:szCs w:val="24"/>
+          <w:lang w:val="ru-BY"/>
+        </w:rPr>
+        <w:t xml:space="preserve">, </w:t>
+      </w:r>
+      <w:proofErr w:type="spellStart"/>
+      <w:r>
+        <w:rPr>
+          <w:rFonts w:ascii="Roboto" w:hAnsi="Roboto"/>
+          <w:sz w:val="24"/>
+          <w:szCs w:val="24"/>
+          <w:lang w:val="ru-BY"/>
+        </w:rPr>
+        <w:t>you’ll</w:t>
+      </w:r>
+      <w:proofErr w:type="spellEnd"/>
+      <w:r>
+        <w:rPr>
+          <w:rFonts w:ascii="Roboto" w:hAnsi="Roboto"/>
+          <w:sz w:val="24"/>
+          <w:szCs w:val="24"/>
+          <w:lang w:val="ru-BY"/>
+        </w:rPr>
+        <w:t xml:space="preserve"> </w:t>
+      </w:r>
+      <w:proofErr w:type="spellStart"/>
+      <w:r>
+        <w:rPr>
+          <w:rFonts w:ascii="Roboto" w:hAnsi="Roboto"/>
+          <w:sz w:val="24"/>
+          <w:szCs w:val="24"/>
+          <w:lang w:val="ru-BY"/>
+        </w:rPr>
+        <w:t>also</w:t>
+      </w:r>
+      <w:proofErr w:type="spellEnd"/>
+      <w:r>
+        <w:rPr>
+          <w:rFonts w:ascii="Roboto" w:hAnsi="Roboto"/>
+          <w:sz w:val="24"/>
+          <w:szCs w:val="24"/>
+          <w:lang w:val="ru-BY"/>
+        </w:rPr>
+        <w:t xml:space="preserve"> </w:t>
+      </w:r>
+      <w:proofErr w:type="spellStart"/>
+      <w:r>
+        <w:rPr>
+          <w:rFonts w:ascii="Roboto" w:hAnsi="Roboto"/>
+          <w:sz w:val="24"/>
+          <w:szCs w:val="24"/>
+          <w:lang w:val="ru-BY"/>
+        </w:rPr>
+        <w:t>need</w:t>
+      </w:r>
+      <w:proofErr w:type="spellEnd"/>
+      <w:r>
+        <w:rPr>
+          <w:rFonts w:ascii="Roboto" w:hAnsi="Roboto"/>
+          <w:sz w:val="24"/>
+          <w:szCs w:val="24"/>
+          <w:lang w:val="ru-BY"/>
+        </w:rPr>
+        <w:t xml:space="preserve"> </w:t>
+      </w:r>
+      <w:proofErr w:type="spellStart"/>
+      <w:r>
+        <w:rPr>
+          <w:rFonts w:ascii="Roboto" w:hAnsi="Roboto"/>
+          <w:sz w:val="24"/>
+          <w:szCs w:val="24"/>
+          <w:lang w:val="ru-BY"/>
+        </w:rPr>
+        <w:t>to</w:t>
+      </w:r>
+      <w:proofErr w:type="spellEnd"/>
+      <w:r>
+        <w:rPr>
+          <w:rFonts w:ascii="Roboto" w:hAnsi="Roboto"/>
+          <w:sz w:val="24"/>
+          <w:szCs w:val="24"/>
+          <w:lang w:val="ru-BY"/>
+        </w:rPr>
+        <w:t xml:space="preserve"> </w:t>
+      </w:r>
+      <w:proofErr w:type="spellStart"/>
+      <w:r>
+        <w:rPr>
+          <w:rFonts w:ascii="Roboto" w:hAnsi="Roboto"/>
+          <w:sz w:val="24"/>
+          <w:szCs w:val="24"/>
+          <w:lang w:val="ru-BY"/>
+        </w:rPr>
+        <w:t>click</w:t>
+      </w:r>
+      <w:proofErr w:type="spellEnd"/>
+      <w:r>
+        <w:rPr>
+          <w:rFonts w:ascii="Roboto" w:hAnsi="Roboto"/>
+          <w:sz w:val="24"/>
+          <w:szCs w:val="24"/>
+          <w:lang w:val="ru-BY"/>
+        </w:rPr>
+        <w:t xml:space="preserve"> </w:t>
+      </w:r>
+      <w:proofErr w:type="spellStart"/>
+      <w:r>
+        <w:rPr>
+          <w:rFonts w:ascii="Roboto" w:hAnsi="Roboto"/>
+          <w:sz w:val="24"/>
+          <w:szCs w:val="24"/>
+          <w:lang w:val="ru-BY"/>
+        </w:rPr>
+        <w:t>on</w:t>
+      </w:r>
+      <w:proofErr w:type="spellEnd"/>
+      <w:r>
+        <w:rPr>
+          <w:rFonts w:ascii="Roboto" w:hAnsi="Roboto"/>
+          <w:sz w:val="24"/>
+          <w:szCs w:val="24"/>
+          <w:lang w:val="ru-BY"/>
+        </w:rPr>
+        <w:t xml:space="preserve"> ‘Legend’)</w:t>
+      </w:r>
+      <w:r>
+        <w:rPr>
+          <w:rFonts w:ascii="Roboto" w:hAnsi="Roboto"/>
+          <w:sz w:val="24"/>
+          <w:szCs w:val="24"/>
+          <w:lang w:val="ru-BY"/>
+        </w:rPr>
         <w:t>;</w:t>
       </w:r>
     </w:p>
@@ -1423,14 +1592,55 @@
         <w:rPr>
           <w:noProof/>
         </w:rPr>
-        <w:t xml:space="preserve"> </w:t>
-      </w:r>
-      <w:r>
-        <w:rPr>
+        <w:drawing>
+          <wp:inline distT="0" distB="0" distL="0" distR="0" wp14:anchorId="665760D7" wp14:editId="72FF30C2">
+            <wp:extent cx="2631066" cy="2133095"/>
+            <wp:effectExtent l="0" t="0" r="0" b="635"/>
+            <wp:docPr id="622054714" name="Picture 1"/>
+            <wp:cNvGraphicFramePr>
+              <a:graphicFrameLocks xmlns:a="http://schemas.openxmlformats.org/drawingml/2006/main" noChangeAspect="1"/>
+            </wp:cNvGraphicFramePr>
+            <a:graphic xmlns:a="http://schemas.openxmlformats.org/drawingml/2006/main">
+              <a:graphicData uri="http://schemas.openxmlformats.org/drawingml/2006/picture">
+                <pic:pic xmlns:pic="http://schemas.openxmlformats.org/drawingml/2006/picture">
+                  <pic:nvPicPr>
+                    <pic:cNvPr id="622054714" name=""/>
+                    <pic:cNvPicPr/>
+                  </pic:nvPicPr>
+                  <pic:blipFill>
+                    <a:blip r:embed="rId13"/>
+                    <a:stretch>
+                      <a:fillRect/>
+                    </a:stretch>
+                  </pic:blipFill>
+                  <pic:spPr>
+                    <a:xfrm>
+                      <a:off x="0" y="0"/>
+                      <a:ext cx="2644649" cy="2144107"/>
+                    </a:xfrm>
+                    <a:prstGeom prst="rect">
+                      <a:avLst/>
+                    </a:prstGeom>
+                  </pic:spPr>
+                </pic:pic>
+              </a:graphicData>
+            </a:graphic>
+          </wp:inline>
+        </w:drawing>
+      </w:r>
+      <w:r>
+        <w:rPr>
+          <w:rFonts w:ascii="Roboto" w:hAnsi="Roboto"/>
           <w:noProof/>
         </w:rPr>
+        <w:t xml:space="preserve">       </w:t>
+      </w:r>
+      <w:r>
+        <w:rPr>
+          <w:noProof/>
+        </w:rPr>
         <w:drawing>
-          <wp:inline distT="0" distB="0" distL="0" distR="0" wp14:anchorId="74B9071E" wp14:editId="7953066D">
+          <wp:inline distT="0" distB="0" distL="0" distR="0" wp14:anchorId="280D8AFB" wp14:editId="2A999940">
             <wp:extent cx="2218665" cy="2135918"/>
             <wp:effectExtent l="0" t="0" r="0" b="0"/>
             <wp:docPr id="1105237840" name="Picture 1"/>
@@ -1445,7 +1655,7 @@
                     <pic:cNvPicPr/>
                   </pic:nvPicPr>
                   <pic:blipFill>
-                    <a:blip r:embed="rId13"/>
+                    <a:blip r:embed="rId14"/>
                     <a:stretch>
                       <a:fillRect/>
                     </a:stretch>
@@ -1833,7 +2043,7 @@
                     <pic:cNvPicPr/>
                   </pic:nvPicPr>
                   <pic:blipFill>
-                    <a:blip r:embed="rId14"/>
+                    <a:blip r:embed="rId15"/>
                     <a:stretch>
                       <a:fillRect/>
                     </a:stretch>
@@ -1880,7 +2090,7 @@
                     <pic:cNvPicPr/>
                   </pic:nvPicPr>
                   <pic:blipFill>
-                    <a:blip r:embed="rId15"/>
+                    <a:blip r:embed="rId16"/>
                     <a:stretch>
                       <a:fillRect/>
                     </a:stretch>
@@ -2335,7 +2545,7 @@
                     <pic:cNvPicPr/>
                   </pic:nvPicPr>
                   <pic:blipFill>
-                    <a:blip r:embed="rId16"/>
+                    <a:blip r:embed="rId17"/>
                     <a:stretch>
                       <a:fillRect/>
                     </a:stretch>
@@ -2573,7 +2783,7 @@
                     <pic:cNvPicPr/>
                   </pic:nvPicPr>
                   <pic:blipFill>
-                    <a:blip r:embed="rId17"/>
+                    <a:blip r:embed="rId18"/>
                     <a:stretch>
                       <a:fillRect/>
                     </a:stretch>
@@ -2810,7 +3020,7 @@
                     <pic:cNvPicPr/>
                   </pic:nvPicPr>
                   <pic:blipFill>
-                    <a:blip r:embed="rId18"/>
+                    <a:blip r:embed="rId19"/>
                     <a:stretch>
                       <a:fillRect/>
                     </a:stretch>
@@ -2953,7 +3163,7 @@
           <w:szCs w:val="24"/>
           <w:lang w:val="ru-BY"/>
         </w:rPr>
-        <w:t xml:space="preserve">’ </w:t>
+        <w:t xml:space="preserve">’ in </w:t>
       </w:r>
       <w:proofErr w:type="spellStart"/>
       <w:r>
@@ -2963,7 +3173,7 @@
           <w:szCs w:val="24"/>
           <w:lang w:val="ru-BY"/>
         </w:rPr>
-        <w:t>in</w:t>
+        <w:t>map</w:t>
       </w:r>
       <w:proofErr w:type="spellEnd"/>
       <w:r>
@@ -2983,7 +3193,7 @@
           <w:szCs w:val="24"/>
           <w:lang w:val="ru-BY"/>
         </w:rPr>
-        <w:t>map</w:t>
+        <w:t>legend</w:t>
       </w:r>
       <w:proofErr w:type="spellEnd"/>
       <w:r>
@@ -2993,31 +3203,11 @@
           <w:szCs w:val="24"/>
           <w:lang w:val="ru-BY"/>
         </w:rPr>
-        <w:t xml:space="preserve"> </w:t>
-      </w:r>
-      <w:proofErr w:type="spellStart"/>
-      <w:r>
-        <w:rPr>
-          <w:rFonts w:ascii="Roboto" w:hAnsi="Roboto"/>
-          <w:sz w:val="24"/>
-          <w:szCs w:val="24"/>
-          <w:lang w:val="ru-BY"/>
-        </w:rPr>
-        <w:t>legend</w:t>
-      </w:r>
-      <w:proofErr w:type="spellEnd"/>
-      <w:r>
-        <w:rPr>
-          <w:rFonts w:ascii="Roboto" w:hAnsi="Roboto"/>
-          <w:sz w:val="24"/>
-          <w:szCs w:val="24"/>
-          <w:lang w:val="ru-BY"/>
-        </w:rPr>
         <w:t>.</w:t>
       </w:r>
     </w:p>
     <w:sectPr>
-      <w:headerReference w:type="default" r:id="rId19"/>
+      <w:headerReference w:type="default" r:id="rId20"/>
       <w:pgSz w:w="12240" w:h="15840" w:code="1"/>
       <w:pgMar w:top="26" w:right="1134" w:bottom="1440" w:left="1304" w:header="284" w:footer="624" w:gutter="0"/>
       <w:cols w:space="720"/>
@@ -22137,6 +22327,7 @@
   <w:style w:type="character" w:default="1" w:styleId="DefaultParagraphFont">
     <w:name w:val="Default Paragraph Font"/>
     <w:uiPriority w:val="1"/>
+    <w:semiHidden/>
     <w:unhideWhenUsed/>
   </w:style>
   <w:style w:type="table" w:default="1" w:styleId="TableNormal">
@@ -23131,6 +23322,15 @@
 </file>
 
 <file path=customXml/item1.xml><?xml version="1.0" encoding="utf-8"?>
+<?mso-contentType ?>
+<FormTemplates xmlns="http://schemas.microsoft.com/sharepoint/v3/contenttype/forms">
+  <Display>DocumentLibraryForm</Display>
+  <Edit>DocumentLibraryForm</Edit>
+  <New>DocumentLibraryForm</New>
+</FormTemplates>
+</file>
+
+<file path=customXml/item2.xml><?xml version="1.0" encoding="utf-8"?>
 <ct:contentTypeSchema xmlns:ct="http://schemas.microsoft.com/office/2006/metadata/contentType" xmlns:ma="http://schemas.microsoft.com/office/2006/metadata/properties/metaAttributes" ct:_="" ma:_="" ma:contentTypeName="Document" ma:contentTypeID="0x01010079F111ED35F8CC479449609E8A0923A6" ma:contentTypeVersion="11" ma:contentTypeDescription="Create a new document." ma:contentTypeScope="" ma:versionID="1c2eb7a32e66fb6e4260f3771546a5e2">
   <xsd:schema xmlns:xsd="http://www.w3.org/2001/XMLSchema" xmlns:xs="http://www.w3.org/2001/XMLSchema" xmlns:p="http://schemas.microsoft.com/office/2006/metadata/properties" xmlns:ns2="71af3243-3dd4-4a8d-8c0d-dd76da1f02a5" xmlns:ns3="16c05727-aa75-4e4a-9b5f-8a80a1165891" targetNamespace="http://schemas.microsoft.com/office/2006/metadata/properties" ma:root="true" ma:fieldsID="04e1f6479c48b08974ba73b5ca973489" ns2:_="" ns3:_="">
     <xsd:import namespace="71af3243-3dd4-4a8d-8c0d-dd76da1f02a5"/>
@@ -23341,15 +23541,6 @@
 </ct:contentTypeSchema>
 </file>
 
-<file path=customXml/item2.xml><?xml version="1.0" encoding="utf-8"?>
-<?mso-contentType ?>
-<FormTemplates xmlns="http://schemas.microsoft.com/sharepoint/v3/contenttype/forms">
-  <Display>DocumentLibraryForm</Display>
-  <Edit>DocumentLibraryForm</Edit>
-  <New>DocumentLibraryForm</New>
-</FormTemplates>
-</file>
-
 <file path=customXml/item3.xml><?xml version="1.0" encoding="utf-8"?>
 <p:properties xmlns:p="http://schemas.microsoft.com/office/2006/metadata/properties" xmlns:xsi="http://www.w3.org/2001/XMLSchema-instance" xmlns:pc="http://schemas.microsoft.com/office/infopath/2007/PartnerControls">
   <documentManagement>
@@ -23359,6 +23550,14 @@
 </file>
 
 <file path=customXml/itemProps1.xml><?xml version="1.0" encoding="utf-8"?>
+<ds:datastoreItem xmlns:ds="http://schemas.openxmlformats.org/officeDocument/2006/customXml" ds:itemID="{9320F051-0AB3-402E-918D-71903C685DB0}">
+  <ds:schemaRefs>
+    <ds:schemaRef ds:uri="http://schemas.microsoft.com/sharepoint/v3/contenttype/forms"/>
+  </ds:schemaRefs>
+</ds:datastoreItem>
+</file>
+
+<file path=customXml/itemProps2.xml><?xml version="1.0" encoding="utf-8"?>
 <ds:datastoreItem xmlns:ds="http://schemas.openxmlformats.org/officeDocument/2006/customXml" ds:itemID="{09C5DA44-A239-477B-9C26-D4842FB557B5}">
   <ds:schemaRefs>
     <ds:schemaRef ds:uri="http://schemas.microsoft.com/office/2006/metadata/contentType"/>
@@ -23377,14 +23576,6 @@
 </ds:datastoreItem>
 </file>
 
-<file path=customXml/itemProps2.xml><?xml version="1.0" encoding="utf-8"?>
-<ds:datastoreItem xmlns:ds="http://schemas.openxmlformats.org/officeDocument/2006/customXml" ds:itemID="{9320F051-0AB3-402E-918D-71903C685DB0}">
-  <ds:schemaRefs>
-    <ds:schemaRef ds:uri="http://schemas.microsoft.com/sharepoint/v3/contenttype/forms"/>
-  </ds:schemaRefs>
-</ds:datastoreItem>
-</file>
-
 <file path=customXml/itemProps3.xml><?xml version="1.0" encoding="utf-8"?>
 <ds:datastoreItem xmlns:ds="http://schemas.openxmlformats.org/officeDocument/2006/customXml" ds:itemID="{AB803AF9-C171-479D-AEF4-C20F010F4D17}">
   <ds:schemaRefs>

</xml_diff>